<commit_message>
fixed read define parameters
init parameters by default at reading setup files
</commit_message>
<xml_diff>
--- a/documents/Описание Zvonok.docx
+++ b/documents/Описание Zvonok.docx
@@ -1,6 +1,6 @@
 
 <file path=word/document.xml><?xml version="1.0" encoding="utf-8"?>
-<w:document xmlns:wpc="http://schemas.microsoft.com/office/word/2010/wordprocessingCanvas" xmlns:mc="http://schemas.openxmlformats.org/markup-compatibility/2006" xmlns:o="urn:schemas-microsoft-com:office:office" xmlns:r="http://schemas.openxmlformats.org/officeDocument/2006/relationships" xmlns:m="http://schemas.openxmlformats.org/officeDocument/2006/math" xmlns:v="urn:schemas-microsoft-com:vml" xmlns:wp14="http://schemas.microsoft.com/office/word/2010/wordprocessingDrawing" xmlns:wp="http://schemas.openxmlformats.org/drawingml/2006/wordprocessingDrawing" xmlns:w10="urn:schemas-microsoft-com:office:word" xmlns:w="http://schemas.openxmlformats.org/wordprocessingml/2006/main" xmlns:w14="http://schemas.microsoft.com/office/word/2010/wordml" xmlns:wpg="http://schemas.microsoft.com/office/word/2010/wordprocessingGroup" xmlns:wpi="http://schemas.microsoft.com/office/word/2010/wordprocessingInk" xmlns:wne="http://schemas.microsoft.com/office/word/2006/wordml" xmlns:wps="http://schemas.microsoft.com/office/word/2010/wordprocessingShape" mc:Ignorable="w14 wp14">
+<w:document xmlns:ve="http://schemas.openxmlformats.org/markup-compatibility/2006" xmlns:o="urn:schemas-microsoft-com:office:office" xmlns:r="http://schemas.openxmlformats.org/officeDocument/2006/relationships" xmlns:m="http://schemas.openxmlformats.org/officeDocument/2006/math" xmlns:v="urn:schemas-microsoft-com:vml" xmlns:wp="http://schemas.openxmlformats.org/drawingml/2006/wordprocessingDrawing" xmlns:w10="urn:schemas-microsoft-com:office:word" xmlns:w="http://schemas.openxmlformats.org/wordprocessingml/2006/main" xmlns:wne="http://schemas.microsoft.com/office/word/2006/wordml">
   <w:body>
     <w:p>
       <w:pPr>
@@ -539,14 +539,7 @@
             <w:rStyle w:val="a5"/>
             <w:noProof/>
           </w:rPr>
-          <w:t>Отладк</w:t>
-        </w:r>
-        <w:r>
-          <w:rPr>
-            <w:rStyle w:val="a5"/>
-            <w:noProof/>
-          </w:rPr>
-          <w:t>а</w:t>
+          <w:t>Отладка</w:t>
         </w:r>
         <w:r>
           <w:rPr>
@@ -1591,12 +1584,14 @@
       <w:r>
         <w:t xml:space="preserve"> [</w:t>
       </w:r>
+      <w:proofErr w:type="spellStart"/>
       <w:r>
         <w:rPr>
           <w:lang w:val="en-US"/>
         </w:rPr>
         <w:t>cd</w:t>
       </w:r>
+      <w:proofErr w:type="spellEnd"/>
       <w:r>
         <w:t>2].</w:t>
       </w:r>
@@ -4968,6 +4963,62 @@
       </w:r>
       <w:bookmarkStart w:id="5" w:name="_GoBack"/>
       <w:bookmarkEnd w:id="5"/>
+    </w:p>
+    <w:p>
+      <w:pPr>
+        <w:pStyle w:val="a3"/>
+        <w:numPr>
+          <w:ilvl w:val="0"/>
+          <w:numId w:val="24"/>
+        </w:numPr>
+        <w:spacing w:line="276" w:lineRule="auto"/>
+        <w:ind w:left="0" w:firstLine="491"/>
+        <w:rPr>
+          <w:color w:val="808080" w:themeColor="background1" w:themeShade="80"/>
+        </w:rPr>
+      </w:pPr>
+      <w:r>
+        <w:rPr>
+          <w:color w:val="808080" w:themeColor="background1" w:themeShade="80"/>
+        </w:rPr>
+        <w:t>при отсутствии файлов настроек не было инициализации параметров по умолчанию -2022-08-29 исправлено</w:t>
+      </w:r>
+    </w:p>
+    <w:p>
+      <w:pPr>
+        <w:pStyle w:val="a3"/>
+        <w:numPr>
+          <w:ilvl w:val="0"/>
+          <w:numId w:val="24"/>
+        </w:numPr>
+        <w:spacing w:line="276" w:lineRule="auto"/>
+        <w:ind w:left="0" w:firstLine="491"/>
+      </w:pPr>
+      <w:proofErr w:type="gramStart"/>
+      <w:r>
+        <w:t>нет проверки на пустую</w:t>
+      </w:r>
+      <w:proofErr w:type="gramEnd"/>
+      <w:r>
+        <w:t xml:space="preserve"> строку при чтении строковых параметров из </w:t>
+      </w:r>
+      <w:r>
+        <w:rPr>
+          <w:lang w:val="en-US"/>
+        </w:rPr>
+        <w:t>setup</w:t>
+      </w:r>
+      <w:r>
+        <w:t>.</w:t>
+      </w:r>
+      <w:proofErr w:type="spellStart"/>
+      <w:r>
+        <w:rPr>
+          <w:lang w:val="en-US"/>
+        </w:rPr>
+        <w:t>ini</w:t>
+      </w:r>
+      <w:proofErr w:type="spellEnd"/>
     </w:p>
     <w:p>
       <w:pPr>
@@ -4990,7 +5041,7 @@
 </file>
 
 <file path=word/numbering.xml><?xml version="1.0" encoding="utf-8"?>
-<w:numbering xmlns:wpc="http://schemas.microsoft.com/office/word/2010/wordprocessingCanvas" xmlns:mc="http://schemas.openxmlformats.org/markup-compatibility/2006" xmlns:o="urn:schemas-microsoft-com:office:office" xmlns:r="http://schemas.openxmlformats.org/officeDocument/2006/relationships" xmlns:m="http://schemas.openxmlformats.org/officeDocument/2006/math" xmlns:v="urn:schemas-microsoft-com:vml" xmlns:wp14="http://schemas.microsoft.com/office/word/2010/wordprocessingDrawing" xmlns:wp="http://schemas.openxmlformats.org/drawingml/2006/wordprocessingDrawing" xmlns:w10="urn:schemas-microsoft-com:office:word" xmlns:w="http://schemas.openxmlformats.org/wordprocessingml/2006/main" xmlns:w14="http://schemas.microsoft.com/office/word/2010/wordml" xmlns:wpg="http://schemas.microsoft.com/office/word/2010/wordprocessingGroup" xmlns:wpi="http://schemas.microsoft.com/office/word/2010/wordprocessingInk" xmlns:wne="http://schemas.microsoft.com/office/word/2006/wordml" xmlns:wps="http://schemas.microsoft.com/office/word/2010/wordprocessingShape" mc:Ignorable="w14 wp14">
+<w:numbering xmlns:ve="http://schemas.openxmlformats.org/markup-compatibility/2006" xmlns:o="urn:schemas-microsoft-com:office:office" xmlns:r="http://schemas.openxmlformats.org/officeDocument/2006/relationships" xmlns:m="http://schemas.openxmlformats.org/officeDocument/2006/math" xmlns:v="urn:schemas-microsoft-com:vml" xmlns:wp="http://schemas.openxmlformats.org/drawingml/2006/wordprocessingDrawing" xmlns:w10="urn:schemas-microsoft-com:office:word" xmlns:w="http://schemas.openxmlformats.org/wordprocessingml/2006/main" xmlns:wne="http://schemas.microsoft.com/office/word/2006/wordml">
   <w:abstractNum w:abstractNumId="0">
     <w:nsid w:val="016D4F75"/>
     <w:multiLevelType w:val="multilevel"/>
@@ -7560,7 +7611,7 @@
 </file>
 
 <file path=word/styles.xml><?xml version="1.0" encoding="utf-8"?>
-<w:styles xmlns:mc="http://schemas.openxmlformats.org/markup-compatibility/2006" xmlns:r="http://schemas.openxmlformats.org/officeDocument/2006/relationships" xmlns:w="http://schemas.openxmlformats.org/wordprocessingml/2006/main" xmlns:w14="http://schemas.microsoft.com/office/word/2010/wordml" mc:Ignorable="w14">
+<w:styles xmlns:r="http://schemas.openxmlformats.org/officeDocument/2006/relationships" xmlns:w="http://schemas.openxmlformats.org/wordprocessingml/2006/main">
   <w:docDefaults>
     <w:rPrDefault>
       <w:rPr>
@@ -7750,6 +7801,7 @@
     <w:uiPriority w:val="99"/>
     <w:semiHidden/>
     <w:unhideWhenUsed/>
+    <w:qFormat/>
     <w:tblPr>
       <w:tblInd w:w="0" w:type="dxa"/>
       <w:tblCellMar>
@@ -8337,7 +8389,7 @@
 </file>
 
 <file path=customXml/itemProps1.xml><?xml version="1.0" encoding="utf-8"?>
-<ds:datastoreItem xmlns:ds="http://schemas.openxmlformats.org/officeDocument/2006/customXml" ds:itemID="{6D053C8D-52D7-42E4-9C3C-6FF9F8B8DF7A}">
+<ds:datastoreItem xmlns:ds="http://schemas.openxmlformats.org/officeDocument/2006/customXml" ds:itemID="{925D409C-057C-4399-A6A3-B0C941BE5697}">
   <ds:schemaRefs>
     <ds:schemaRef ds:uri="http://schemas.openxmlformats.org/officeDocument/2006/bibliography"/>
   </ds:schemaRefs>

</xml_diff>

<commit_message>
start to go from vector to EList
add finding holyday
</commit_message>
<xml_diff>
--- a/documents/Описание Zvonok.docx
+++ b/documents/Описание Zvonok.docx
@@ -1,6 +1,6 @@
 
 <file path=word/document.xml><?xml version="1.0" encoding="utf-8"?>
-<w:document xmlns:ve="http://schemas.openxmlformats.org/markup-compatibility/2006" xmlns:o="urn:schemas-microsoft-com:office:office" xmlns:r="http://schemas.openxmlformats.org/officeDocument/2006/relationships" xmlns:m="http://schemas.openxmlformats.org/officeDocument/2006/math" xmlns:v="urn:schemas-microsoft-com:vml" xmlns:wp="http://schemas.openxmlformats.org/drawingml/2006/wordprocessingDrawing" xmlns:w10="urn:schemas-microsoft-com:office:word" xmlns:w="http://schemas.openxmlformats.org/wordprocessingml/2006/main" xmlns:wne="http://schemas.microsoft.com/office/word/2006/wordml">
+<w:document xmlns:wpc="http://schemas.microsoft.com/office/word/2010/wordprocessingCanvas" xmlns:mc="http://schemas.openxmlformats.org/markup-compatibility/2006" xmlns:o="urn:schemas-microsoft-com:office:office" xmlns:r="http://schemas.openxmlformats.org/officeDocument/2006/relationships" xmlns:m="http://schemas.openxmlformats.org/officeDocument/2006/math" xmlns:v="urn:schemas-microsoft-com:vml" xmlns:wp14="http://schemas.microsoft.com/office/word/2010/wordprocessingDrawing" xmlns:wp="http://schemas.openxmlformats.org/drawingml/2006/wordprocessingDrawing" xmlns:w10="urn:schemas-microsoft-com:office:word" xmlns:w="http://schemas.openxmlformats.org/wordprocessingml/2006/main" xmlns:w14="http://schemas.microsoft.com/office/word/2010/wordml" xmlns:wpg="http://schemas.microsoft.com/office/word/2010/wordprocessingGroup" xmlns:wpi="http://schemas.microsoft.com/office/word/2010/wordprocessingInk" xmlns:wne="http://schemas.microsoft.com/office/word/2006/wordml" xmlns:wps="http://schemas.microsoft.com/office/word/2010/wordprocessingShape" mc:Ignorable="w14 wp14">
   <w:body>
     <w:p>
       <w:pPr>
@@ -1584,14 +1584,12 @@
       <w:r>
         <w:t xml:space="preserve"> [</w:t>
       </w:r>
-      <w:proofErr w:type="spellStart"/>
       <w:r>
         <w:rPr>
           <w:lang w:val="en-US"/>
         </w:rPr>
         <w:t>cd</w:t>
       </w:r>
-      <w:proofErr w:type="spellEnd"/>
       <w:r>
         <w:t>2].</w:t>
       </w:r>
@@ -4892,11 +4890,44 @@
         <w:ind w:left="0" w:firstLine="491"/>
       </w:pPr>
       <w:r>
-        <w:t>для режима удаления – контроль номера события в векторе</w:t>
+        <w:t xml:space="preserve">для режима удаления – </w:t>
+      </w:r>
+      <w:r>
+        <w:t>номер событи</w:t>
+      </w:r>
+      <w:proofErr w:type="gramStart"/>
+      <w:r>
+        <w:t>я–</w:t>
+      </w:r>
+      <w:proofErr w:type="gramEnd"/>
+      <w:r>
+        <w:t xml:space="preserve"> порядковый в векторе. при изменении(+-) – </w:t>
+      </w:r>
+      <w:proofErr w:type="spellStart"/>
+      <w:r>
+        <w:t>перенумерация</w:t>
+      </w:r>
+      <w:proofErr w:type="spellEnd"/>
+      <w:r>
+        <w:t>.</w:t>
       </w:r>
       <w:r>
         <w:t xml:space="preserve"> </w:t>
       </w:r>
+      <w:r>
+        <w:t>и перерисовка таблицы.</w:t>
+      </w:r>
+      <w:r>
+        <w:t xml:space="preserve"> – переходим от векторов к </w:t>
+      </w:r>
+      <w:proofErr w:type="spellStart"/>
+      <w:r>
+        <w:rPr>
+          <w:lang w:val="en-US"/>
+        </w:rPr>
+        <w:t>Elist</w:t>
+      </w:r>
+      <w:proofErr w:type="spellEnd"/>
     </w:p>
     <w:p>
       <w:pPr>
@@ -4909,13 +4940,10 @@
         <w:ind w:left="0" w:firstLine="491"/>
       </w:pPr>
       <w:r>
-        <w:t xml:space="preserve">сделать возврат  к текущему списку кликом </w:t>
-      </w:r>
-      <w:proofErr w:type="gramStart"/>
-      <w:r>
-        <w:t>под</w:t>
-      </w:r>
-      <w:proofErr w:type="gramEnd"/>
+        <w:t>сделать возврат  к текущему списку кликом по</w:t>
+      </w:r>
+      <w:bookmarkStart w:id="5" w:name="_GoBack"/>
+      <w:bookmarkEnd w:id="5"/>
       <w:r>
         <w:t xml:space="preserve"> отображаемой дате</w:t>
       </w:r>
@@ -4961,8 +4989,6 @@
       <w:r>
         <w:t>длинные строки сообщения при считывании из файла урезаются</w:t>
       </w:r>
-      <w:bookmarkStart w:id="5" w:name="_GoBack"/>
-      <w:bookmarkEnd w:id="5"/>
     </w:p>
     <w:p>
       <w:pPr>
@@ -5041,7 +5067,7 @@
 </file>
 
 <file path=word/numbering.xml><?xml version="1.0" encoding="utf-8"?>
-<w:numbering xmlns:ve="http://schemas.openxmlformats.org/markup-compatibility/2006" xmlns:o="urn:schemas-microsoft-com:office:office" xmlns:r="http://schemas.openxmlformats.org/officeDocument/2006/relationships" xmlns:m="http://schemas.openxmlformats.org/officeDocument/2006/math" xmlns:v="urn:schemas-microsoft-com:vml" xmlns:wp="http://schemas.openxmlformats.org/drawingml/2006/wordprocessingDrawing" xmlns:w10="urn:schemas-microsoft-com:office:word" xmlns:w="http://schemas.openxmlformats.org/wordprocessingml/2006/main" xmlns:wne="http://schemas.microsoft.com/office/word/2006/wordml">
+<w:numbering xmlns:wpc="http://schemas.microsoft.com/office/word/2010/wordprocessingCanvas" xmlns:mc="http://schemas.openxmlformats.org/markup-compatibility/2006" xmlns:o="urn:schemas-microsoft-com:office:office" xmlns:r="http://schemas.openxmlformats.org/officeDocument/2006/relationships" xmlns:m="http://schemas.openxmlformats.org/officeDocument/2006/math" xmlns:v="urn:schemas-microsoft-com:vml" xmlns:wp14="http://schemas.microsoft.com/office/word/2010/wordprocessingDrawing" xmlns:wp="http://schemas.openxmlformats.org/drawingml/2006/wordprocessingDrawing" xmlns:w10="urn:schemas-microsoft-com:office:word" xmlns:w="http://schemas.openxmlformats.org/wordprocessingml/2006/main" xmlns:w14="http://schemas.microsoft.com/office/word/2010/wordml" xmlns:wpg="http://schemas.microsoft.com/office/word/2010/wordprocessingGroup" xmlns:wpi="http://schemas.microsoft.com/office/word/2010/wordprocessingInk" xmlns:wne="http://schemas.microsoft.com/office/word/2006/wordml" xmlns:wps="http://schemas.microsoft.com/office/word/2010/wordprocessingShape" mc:Ignorable="w14 wp14">
   <w:abstractNum w:abstractNumId="0">
     <w:nsid w:val="016D4F75"/>
     <w:multiLevelType w:val="multilevel"/>
@@ -7611,7 +7637,7 @@
 </file>
 
 <file path=word/styles.xml><?xml version="1.0" encoding="utf-8"?>
-<w:styles xmlns:r="http://schemas.openxmlformats.org/officeDocument/2006/relationships" xmlns:w="http://schemas.openxmlformats.org/wordprocessingml/2006/main">
+<w:styles xmlns:mc="http://schemas.openxmlformats.org/markup-compatibility/2006" xmlns:r="http://schemas.openxmlformats.org/officeDocument/2006/relationships" xmlns:w="http://schemas.openxmlformats.org/wordprocessingml/2006/main" xmlns:w14="http://schemas.microsoft.com/office/word/2010/wordml" mc:Ignorable="w14">
   <w:docDefaults>
     <w:rPrDefault>
       <w:rPr>
@@ -7801,7 +7827,6 @@
     <w:uiPriority w:val="99"/>
     <w:semiHidden/>
     <w:unhideWhenUsed/>
-    <w:qFormat/>
     <w:tblPr>
       <w:tblInd w:w="0" w:type="dxa"/>
       <w:tblCellMar>
@@ -8389,7 +8414,7 @@
 </file>
 
 <file path=customXml/itemProps1.xml><?xml version="1.0" encoding="utf-8"?>
-<ds:datastoreItem xmlns:ds="http://schemas.openxmlformats.org/officeDocument/2006/customXml" ds:itemID="{925D409C-057C-4399-A6A3-B0C941BE5697}">
+<ds:datastoreItem xmlns:ds="http://schemas.openxmlformats.org/officeDocument/2006/customXml" ds:itemID="{5E90EDD8-5F4D-4A78-BA0A-3BF4A619D713}">
   <ds:schemaRefs>
     <ds:schemaRef ds:uri="http://schemas.openxmlformats.org/officeDocument/2006/bibliography"/>
   </ds:schemaRefs>

</xml_diff>